<commit_message>
Guías didácticas y guiones 02 y 03 actualizados
</commit_message>
<xml_diff>
--- a/fuentes/contenidos/grado10/guion02/Guia didactica_CS_10_02_CO.docx
+++ b/fuentes/contenidos/grado10/guion02/Guia didactica_CS_10_02_CO.docx
@@ -60,7 +60,21 @@
         <w:rPr>
           <w:rFonts w:ascii="Times" w:hAnsi="Times"/>
         </w:rPr>
-        <w:t xml:space="preserve">? Esta unidad aborda problemáticas que marcan tendencias en las regiones citadas: por ejemplo, las crisis políticas y humanas en África frente al despegue económico en algunas regiones del continente; los conflictos en Asia, mucho de </w:t>
+        <w:t>? Esta unidad aborda problemáticas que marcan tendencias en las regiones citadas: por ejemplo, las crisis políticas y humanas en África frente al despegue económico en algunas regiones del continente; los conflictos en Asia, mucho</w:t>
+      </w:r>
+      <w:r>
+        <w:rPr>
+          <w:rFonts w:ascii="Times" w:hAnsi="Times"/>
+        </w:rPr>
+        <w:t>s</w:t>
+      </w:r>
+      <w:bookmarkStart w:id="0" w:name="_GoBack"/>
+      <w:bookmarkEnd w:id="0"/>
+      <w:r>
+        <w:rPr>
+          <w:rFonts w:ascii="Times" w:hAnsi="Times"/>
+        </w:rPr>
+        <w:t xml:space="preserve"> de </w:t>
       </w:r>
       <w:r>
         <w:rPr>
@@ -1213,15 +1227,7 @@
         <w:rPr>
           <w:rFonts w:ascii="Times" w:hAnsi="Times"/>
         </w:rPr>
-        <w:t>de manera</w:t>
-      </w:r>
-      <w:bookmarkStart w:id="0" w:name="_GoBack"/>
-      <w:bookmarkEnd w:id="0"/>
-      <w:r>
-        <w:rPr>
-          <w:rFonts w:ascii="Times" w:hAnsi="Times"/>
-        </w:rPr>
-        <w:t xml:space="preserve"> cronológica.</w:t>
+        <w:t>de manera cronológica.</w:t>
       </w:r>
     </w:p>
     <w:p>
@@ -1565,7 +1571,7 @@
 
 <file path=word/numbering.xml><?xml version="1.0" encoding="utf-8"?>
 <w:numbering xmlns:wpc="http://schemas.microsoft.com/office/word/2010/wordprocessingCanvas" xmlns:mc="http://schemas.openxmlformats.org/markup-compatibility/2006" xmlns:o="urn:schemas-microsoft-com:office:office" xmlns:r="http://schemas.openxmlformats.org/officeDocument/2006/relationships" xmlns:m="http://schemas.openxmlformats.org/officeDocument/2006/math" xmlns:v="urn:schemas-microsoft-com:vml" xmlns:wp14="http://schemas.microsoft.com/office/word/2010/wordprocessingDrawing" xmlns:wp="http://schemas.openxmlformats.org/drawingml/2006/wordprocessingDrawing" xmlns:w10="urn:schemas-microsoft-com:office:word" xmlns:w="http://schemas.openxmlformats.org/wordprocessingml/2006/main" xmlns:w14="http://schemas.microsoft.com/office/word/2010/wordml" xmlns:w15="http://schemas.microsoft.com/office/word/2012/wordml" xmlns:wpg="http://schemas.microsoft.com/office/word/2010/wordprocessingGroup" xmlns:wpi="http://schemas.microsoft.com/office/word/2010/wordprocessingInk" xmlns:wne="http://schemas.microsoft.com/office/word/2006/wordml" xmlns:wps="http://schemas.microsoft.com/office/word/2010/wordprocessingShape" mc:Ignorable="w14 w15 wp14">
-  <w:abstractNum w:abstractNumId="0">
+  <w:abstractNum w:abstractNumId="0" w15:restartNumberingAfterBreak="0">
     <w:nsid w:val="184556DA"/>
     <w:multiLevelType w:val="hybridMultilevel"/>
     <w:tmpl w:val="86260A08"/>
@@ -1712,7 +1718,7 @@
       </w:rPr>
     </w:lvl>
   </w:abstractNum>
-  <w:abstractNum w:abstractNumId="1">
+  <w:abstractNum w:abstractNumId="1" w15:restartNumberingAfterBreak="0">
     <w:nsid w:val="1FD85089"/>
     <w:multiLevelType w:val="hybridMultilevel"/>
     <w:tmpl w:val="D6D8D44E"/>
@@ -1825,7 +1831,7 @@
       </w:rPr>
     </w:lvl>
   </w:abstractNum>
-  <w:abstractNum w:abstractNumId="2">
+  <w:abstractNum w:abstractNumId="2" w15:restartNumberingAfterBreak="0">
     <w:nsid w:val="47E01241"/>
     <w:multiLevelType w:val="hybridMultilevel"/>
     <w:tmpl w:val="18D4EAA0"/>
@@ -1938,7 +1944,7 @@
       </w:rPr>
     </w:lvl>
   </w:abstractNum>
-  <w:abstractNum w:abstractNumId="3">
+  <w:abstractNum w:abstractNumId="3" w15:restartNumberingAfterBreak="0">
     <w:nsid w:val="4A46185C"/>
     <w:multiLevelType w:val="hybridMultilevel"/>
     <w:tmpl w:val="83700306"/>

</xml_diff>